<commit_message>
Calling python functions from pyteaser
</commit_message>
<xml_diff>
--- a/Client browser.docx
+++ b/Client browser.docx
@@ -16,16 +16,19 @@
         </w:rPr>
         <w:t>Team Waterfall</w:t>
       </w:r>
+      <w:bookmarkStart w:id="0" w:name="_GoBack"/>
+      <w:bookmarkEnd w:id="0"/>
     </w:p>
+    <w:p/>
     <w:p>
       <w:r>
         <w:rPr>
           <w:noProof/>
         </w:rPr>
         <w:drawing>
-          <wp:inline distT="0" distB="0" distL="0" distR="0" wp14:anchorId="4159B73A" wp14:editId="5E27A00E">
-            <wp:extent cx="5943600" cy="4186555"/>
-            <wp:effectExtent l="0" t="0" r="0" b="4445"/>
+          <wp:inline distT="0" distB="0" distL="0" distR="0" wp14:anchorId="0463C665" wp14:editId="7890FDC3">
+            <wp:extent cx="9144000" cy="5405120"/>
+            <wp:effectExtent l="0" t="0" r="0" b="5080"/>
             <wp:docPr id="1" name="Picture 1"/>
             <wp:cNvGraphicFramePr>
               <a:graphicFrameLocks xmlns:a="http://schemas.openxmlformats.org/drawingml/2006/main" noChangeAspect="1"/>
@@ -46,7 +49,7 @@
                   <pic:spPr>
                     <a:xfrm>
                       <a:off x="0" y="0"/>
-                      <a:ext cx="5943600" cy="4186555"/>
+                      <a:ext cx="9144000" cy="5405120"/>
                     </a:xfrm>
                     <a:prstGeom prst="rect">
                       <a:avLst/>
@@ -59,71 +62,9 @@
         </w:drawing>
       </w:r>
     </w:p>
-    <w:p/>
-    <w:p>
-      <w:r>
-        <w:t>Client browser – A user interface which allows users to upload CVs and search them by keywords.</w:t>
-      </w:r>
-    </w:p>
-    <w:p>
-      <w:r>
-        <w:t xml:space="preserve">Cherrypy – A python based server used to serve the web interface, and enable RESTful API calls to perform specific tasks. </w:t>
-      </w:r>
-    </w:p>
-    <w:p>
-      <w:r>
-        <w:t xml:space="preserve">Services – A range of different operations that the application needs to </w:t>
-      </w:r>
-      <w:r>
-        <w:t xml:space="preserve">perform. Each operation/service performs different tasks, such as extracting a summary, searching through the documents to extract keywords and so on. </w:t>
-      </w:r>
-    </w:p>
-    <w:p>
-      <w:r>
-        <w:t>Session Cache – Stores all the uploaded</w:t>
-      </w:r>
-      <w:bookmarkStart w:id="0" w:name="_GoBack"/>
-      <w:bookmarkEnd w:id="0"/>
-      <w:r>
-        <w:t xml:space="preserve"> CV’s in the current session into </w:t>
-      </w:r>
-      <w:r>
-        <w:t>cookies.</w:t>
-      </w:r>
-    </w:p>
-    <w:p>
-      <w:r>
-        <w:t xml:space="preserve">Text Analyzing services </w:t>
-      </w:r>
-      <w:r>
-        <w:t>- Services</w:t>
-      </w:r>
-      <w:r>
-        <w:t xml:space="preserve"> which allow us to extract and process text, using tools such as Google NLP (Natural Language Processing) API, </w:t>
-      </w:r>
-      <w:proofErr w:type="spellStart"/>
-      <w:r>
-        <w:t>Pyteaser</w:t>
-      </w:r>
-      <w:proofErr w:type="spellEnd"/>
-      <w:r>
-        <w:t xml:space="preserve"> and Text Extraction API (</w:t>
-      </w:r>
-      <w:proofErr w:type="spellStart"/>
-      <w:r>
-        <w:t>Textract</w:t>
-      </w:r>
-      <w:proofErr w:type="spellEnd"/>
-      <w:r>
-        <w:t xml:space="preserve">). </w:t>
-      </w:r>
-    </w:p>
-    <w:p/>
-    <w:p/>
-    <w:p/>
     <w:sectPr>
-      <w:pgSz w:w="12240" w:h="15840"/>
-      <w:pgMar w:top="1440" w:right="1440" w:bottom="1440" w:left="1440" w:header="720" w:footer="720" w:gutter="0"/>
+      <w:pgSz w:w="15840" w:h="12240" w:orient="landscape"/>
+      <w:pgMar w:top="720" w:right="720" w:bottom="720" w:left="720" w:header="720" w:footer="720" w:gutter="0"/>
       <w:cols w:space="720"/>
       <w:docGrid w:linePitch="360"/>
     </w:sectPr>

</xml_diff>